<commit_message>
Bio and CV update
</commit_message>
<xml_diff>
--- a/files/bio_oct23.docx
+++ b/files/bio_oct23.docx
@@ -1,103 +1,136 @@
 
 <file path=word/document.xml><?xml version="1.0" encoding="utf-8"?>
-<w:document xmlns:wpc="http://schemas.microsoft.com/office/word/2010/wordprocessingCanvas" xmlns:cx="http://schemas.microsoft.com/office/drawing/2014/chartex" xmlns:cx1="http://schemas.microsoft.com/office/drawing/2015/9/8/chartex" xmlns:cx2="http://schemas.microsoft.com/office/drawing/2015/10/21/chartex" xmlns:cx3="http://schemas.microsoft.com/office/drawing/2016/5/9/chartex" xmlns:cx4="http://schemas.microsoft.com/office/drawing/2016/5/10/chartex" xmlns:cx5="http://schemas.microsoft.com/office/drawing/2016/5/11/chartex" xmlns:cx6="http://schemas.microsoft.com/office/drawing/2016/5/12/chartex" xmlns:cx7="http://schemas.microsoft.com/office/drawing/2016/5/13/chartex" xmlns:cx8="http://schemas.microsoft.com/office/drawing/2016/5/14/chartex" xmlns:mc="http://schemas.openxmlformats.org/markup-compatibility/2006" xmlns:aink="http://schemas.microsoft.com/office/drawing/2016/ink" xmlns:am3d="http://schemas.microsoft.com/office/drawing/2017/model3d" xmlns:o="urn:schemas-microsoft-com:office:office" xmlns:r="http://schemas.openxmlformats.org/officeDocument/2006/relationships" xmlns:m="http://schemas.openxmlformats.org/officeDocument/2006/math" xmlns:v="urn:schemas-microsoft-com:vml" xmlns:wp14="http://schemas.microsoft.com/office/word/2010/wordprocessingDrawing" xmlns:wp="http://schemas.openxmlformats.org/drawingml/2006/wordprocessingDrawing" xmlns:w10="urn:schemas-microsoft-com:office:word" xmlns:w="http://schemas.openxmlformats.org/wordprocessingml/2006/main" xmlns:w14="http://schemas.microsoft.com/office/word/2010/wordml" xmlns:w15="http://schemas.microsoft.com/office/word/2012/wordml" xmlns:w16cex="http://schemas.microsoft.com/office/word/2018/wordml/cex" xmlns:w16cid="http://schemas.microsoft.com/office/word/2016/wordml/cid" xmlns:w16="http://schemas.microsoft.com/office/word/2018/wordml" xmlns:w16se="http://schemas.microsoft.com/office/word/2015/wordml/symex" xmlns:wpg="http://schemas.microsoft.com/office/word/2010/wordprocessingGroup" xmlns:wpi="http://schemas.microsoft.com/office/word/2010/wordprocessingInk" xmlns:wne="http://schemas.microsoft.com/office/word/2006/wordml" xmlns:wps="http://schemas.microsoft.com/office/word/2010/wordprocessingShape" mc:Ignorable="w14 w15 w16se w16cid w16 w16cex wp14">
+<w:document xmlns:wpc="http://schemas.microsoft.com/office/word/2010/wordprocessingCanvas" xmlns:cx="http://schemas.microsoft.com/office/drawing/2014/chartex" xmlns:cx1="http://schemas.microsoft.com/office/drawing/2015/9/8/chartex" xmlns:cx2="http://schemas.microsoft.com/office/drawing/2015/10/21/chartex" xmlns:cx3="http://schemas.microsoft.com/office/drawing/2016/5/9/chartex" xmlns:cx4="http://schemas.microsoft.com/office/drawing/2016/5/10/chartex" xmlns:cx5="http://schemas.microsoft.com/office/drawing/2016/5/11/chartex" xmlns:cx6="http://schemas.microsoft.com/office/drawing/2016/5/12/chartex" xmlns:cx7="http://schemas.microsoft.com/office/drawing/2016/5/13/chartex" xmlns:cx8="http://schemas.microsoft.com/office/drawing/2016/5/14/chartex" xmlns:mc="http://schemas.openxmlformats.org/markup-compatibility/2006" xmlns:aink="http://schemas.microsoft.com/office/drawing/2016/ink" xmlns:am3d="http://schemas.microsoft.com/office/drawing/2017/model3d" xmlns:o="urn:schemas-microsoft-com:office:office" xmlns:oel="http://schemas.microsoft.com/office/2019/extlst" xmlns:r="http://schemas.openxmlformats.org/officeDocument/2006/relationships" xmlns:m="http://schemas.openxmlformats.org/officeDocument/2006/math" xmlns:v="urn:schemas-microsoft-com:vml" xmlns:wp14="http://schemas.microsoft.com/office/word/2010/wordprocessingDrawing" xmlns:wp="http://schemas.openxmlformats.org/drawingml/2006/wordprocessingDrawing" xmlns:w10="urn:schemas-microsoft-com:office:word" xmlns:w="http://schemas.openxmlformats.org/wordprocessingml/2006/main" xmlns:w14="http://schemas.microsoft.com/office/word/2010/wordml" xmlns:w15="http://schemas.microsoft.com/office/word/2012/wordml" xmlns:w16cex="http://schemas.microsoft.com/office/word/2018/wordml/cex" xmlns:w16cid="http://schemas.microsoft.com/office/word/2016/wordml/cid" xmlns:w16="http://schemas.microsoft.com/office/word/2018/wordml" xmlns:w16sdtdh="http://schemas.microsoft.com/office/word/2020/wordml/sdtdatahash" xmlns:w16se="http://schemas.microsoft.com/office/word/2015/wordml/symex" xmlns:wpg="http://schemas.microsoft.com/office/word/2010/wordprocessingGroup" xmlns:wpi="http://schemas.microsoft.com/office/word/2010/wordprocessingInk" xmlns:wne="http://schemas.microsoft.com/office/word/2006/wordml" xmlns:wps="http://schemas.microsoft.com/office/word/2010/wordprocessingShape" mc:Ignorable="w14 w15 w16se w16cid w16 w16cex w16sdtdh wp14">
   <w:body>
+    <w:p>
+      <w:proofErr w:type="spellStart"/>
+      <w:r>
+        <w:t>Taisiya</w:t>
+      </w:r>
+      <w:proofErr w:type="spellEnd"/>
+      <w:r>
+        <w:t xml:space="preserve"> </w:t>
+      </w:r>
+      <w:proofErr w:type="spellStart"/>
+      <w:r>
+        <w:t>Sikorskaya</w:t>
+      </w:r>
+      <w:proofErr w:type="spellEnd"/>
+      <w:r>
+        <w:t xml:space="preserve"> is a PhD Candidate in Finance at London Business School. Her research explores the impact of institutional investors on asset prices</w:t>
+      </w:r>
+      <w:r>
+        <w:t xml:space="preserve"> and borrowing fees</w:t>
+      </w:r>
+      <w:r>
+        <w:t xml:space="preserve">, retail trading in options, and frictions in </w:t>
+      </w:r>
+      <w:r>
+        <w:t>ETF and options markets</w:t>
+      </w:r>
+      <w:r>
+        <w:t>. She has published in the Journal of Finance and the Review of Financial Studies</w:t>
+      </w:r>
+      <w:r>
+        <w:t>, and h</w:t>
+      </w:r>
+      <w:r>
+        <w:t>er work has been cited in international</w:t>
+      </w:r>
+      <w:r>
+        <w:t xml:space="preserve"> </w:t>
+      </w:r>
+      <w:r>
+        <w:t>media</w:t>
+      </w:r>
+      <w:r>
+        <w:t>, including Bloomberg</w:t>
+      </w:r>
+      <w:r>
+        <w:t xml:space="preserve"> and</w:t>
+      </w:r>
+      <w:r>
+        <w:t xml:space="preserve"> The Economist. </w:t>
+      </w:r>
+    </w:p>
+    <w:p/>
+    <w:p>
+      <w:r>
+        <w:t xml:space="preserve">Prior to starting her PhD at London Business School, </w:t>
+      </w:r>
+      <w:proofErr w:type="spellStart"/>
+      <w:r>
+        <w:t>Taisiya</w:t>
+      </w:r>
+      <w:proofErr w:type="spellEnd"/>
+      <w:r>
+        <w:t xml:space="preserve"> worked in Asset Management in Switzerland and the UK. She completed her MA in Quantitative Economics and Finance at the University of St. Gallen (Switzerland) and MSc in Operations Research at Chelyabinsk State University (Russia).</w:t>
+      </w:r>
+    </w:p>
+    <w:p/>
+    <w:p>
+      <w:proofErr w:type="spellStart"/>
+      <w:r>
+        <w:t>Taisiya</w:t>
+      </w:r>
+      <w:proofErr w:type="spellEnd"/>
+      <w:r>
+        <w:t xml:space="preserve"> will be on the 2023/2024 academic job market.</w:t>
+      </w:r>
+    </w:p>
+    <w:p/>
+    <w:p>
+      <w:r>
+        <w:t>Research interests: Asset Pricing, Asset Management</w:t>
+      </w:r>
+      <w:r>
+        <w:t>, Limits to Arbitrage, Options.</w:t>
+      </w:r>
+    </w:p>
     <w:p>
       <w:pPr>
         <w:rPr>
-          <w:rFonts w:ascii="Times New Roman" w:eastAsia="Times New Roman" w:hAnsi="Times New Roman" w:cs="Times New Roman"/>
-          <w:lang w:eastAsia="en-GB"/>
+          <w:color w:val="FF0000"/>
         </w:rPr>
       </w:pPr>
+    </w:p>
+    <w:p>
+      <w:pPr>
+        <w:rPr>
+          <w:color w:val="FF0000"/>
+        </w:rPr>
+      </w:pPr>
+      <w:r>
+        <w:rPr>
+          <w:color w:val="FF0000"/>
+        </w:rPr>
+        <w:t xml:space="preserve">%% </w:t>
+      </w:r>
+      <w:r>
+        <w:rPr>
+          <w:rFonts w:ascii="Helvetica" w:hAnsi="Helvetica" w:cs="Helvetica"/>
+          <w:color w:val="FF0000"/>
+        </w:rPr>
+        <w:t xml:space="preserve">My current research interests </w:t>
+      </w:r>
       <w:proofErr w:type="spellStart"/>
       <w:r>
         <w:rPr>
-          <w:rFonts w:ascii="Calibri" w:eastAsia="Times New Roman" w:hAnsi="Calibri" w:cs="Calibri"/>
-          <w:i/>
-          <w:iCs/>
-          <w:color w:val="000000"/>
-          <w:sz w:val="22"/>
-          <w:szCs w:val="22"/>
-          <w:lang w:eastAsia="en-GB"/>
+          <w:rFonts w:ascii="Helvetica" w:hAnsi="Helvetica" w:cs="Helvetica"/>
+          <w:color w:val="FF0000"/>
         </w:rPr>
-        <w:t>Taisiya</w:t>
+        <w:t>center</w:t>
       </w:r>
       <w:proofErr w:type="spellEnd"/>
       <w:r>
         <w:rPr>
-          <w:rFonts w:ascii="Calibri" w:eastAsia="Times New Roman" w:hAnsi="Calibri" w:cs="Calibri"/>
-          <w:i/>
-          <w:iCs/>
-          <w:color w:val="000000"/>
-          <w:sz w:val="22"/>
-          <w:szCs w:val="22"/>
-          <w:lang w:eastAsia="en-GB"/>
+          <w:rFonts w:ascii="Helvetica" w:hAnsi="Helvetica" w:cs="Helvetica"/>
+          <w:color w:val="FF0000"/>
         </w:rPr>
-        <w:t xml:space="preserve"> is a PhD Candidate in Finance at London Business School. Her research interests</w:t>
-      </w:r>
-      <w:r>
-        <w:rPr>
-          <w:rFonts w:ascii="Calibri" w:eastAsia="Times New Roman" w:hAnsi="Calibri" w:cs="Calibri"/>
-          <w:i/>
-          <w:iCs/>
-          <w:color w:val="000000"/>
-          <w:sz w:val="22"/>
-          <w:szCs w:val="22"/>
-          <w:lang w:eastAsia="en-GB"/>
-        </w:rPr>
-        <w:t xml:space="preserve"> are mostly</w:t>
-      </w:r>
-      <w:r>
-        <w:rPr>
-          <w:rFonts w:ascii="Calibri" w:eastAsia="Times New Roman" w:hAnsi="Calibri" w:cs="Calibri"/>
-          <w:i/>
-          <w:iCs/>
-          <w:color w:val="000000"/>
-          <w:sz w:val="22"/>
-          <w:szCs w:val="22"/>
-          <w:lang w:eastAsia="en-GB"/>
-        </w:rPr>
-        <w:t xml:space="preserve"> in the field of asset pricing, with current projects focusing on the implications of agency and delegation in investment management. She holds MA in Quantitative Economics and Finance from the University of St. Gallen (Switzerland) and MSc in Operations Research from Chelyabinsk State University (Russia). Prior to her doctoral studies, </w:t>
-      </w:r>
-      <w:proofErr w:type="spellStart"/>
-      <w:r>
-        <w:rPr>
-          <w:rFonts w:ascii="Calibri" w:eastAsia="Times New Roman" w:hAnsi="Calibri" w:cs="Calibri"/>
-          <w:i/>
-          <w:iCs/>
-          <w:color w:val="000000"/>
-          <w:sz w:val="22"/>
-          <w:szCs w:val="22"/>
-          <w:lang w:eastAsia="en-GB"/>
-        </w:rPr>
-        <w:t>Taisiya</w:t>
-      </w:r>
-      <w:proofErr w:type="spellEnd"/>
-      <w:r>
-        <w:rPr>
-          <w:rFonts w:ascii="Calibri" w:eastAsia="Times New Roman" w:hAnsi="Calibri" w:cs="Calibri"/>
-          <w:i/>
-          <w:iCs/>
-          <w:color w:val="000000"/>
-          <w:sz w:val="22"/>
-          <w:szCs w:val="22"/>
-          <w:lang w:eastAsia="en-GB"/>
-        </w:rPr>
-        <w:t xml:space="preserve"> worked in portfolio management at Deutsche Bank in Switzerland and the UK.</w:t>
+        <w:t xml:space="preserve"> around Asset Pricing, Asset Management, Limits to Arbitrage, and Options.</w:t>
       </w:r>
     </w:p>
     <w:p/>
-    <w:p>
-      <w:r>
-        <w:t xml:space="preserve">Research interests: Asset Pricing, </w:t>
-      </w:r>
-      <w:r>
-        <w:t>Financial Intermediaries</w:t>
-      </w:r>
-      <w:r>
-        <w:t>, Asset Management.</w:t>
-      </w:r>
-    </w:p>
     <w:sectPr>
       <w:pgSz w:w="11900" w:h="16840"/>
       <w:pgMar w:top="1440" w:right="1440" w:bottom="1440" w:left="1440" w:header="708" w:footer="708" w:gutter="0"/>
@@ -109,7 +142,7 @@
 </file>
 
 <file path=word/styles.xml><?xml version="1.0" encoding="utf-8"?>
-<w:styles xmlns:mc="http://schemas.openxmlformats.org/markup-compatibility/2006" xmlns:r="http://schemas.openxmlformats.org/officeDocument/2006/relationships" xmlns:w="http://schemas.openxmlformats.org/wordprocessingml/2006/main" xmlns:w14="http://schemas.microsoft.com/office/word/2010/wordml" xmlns:w15="http://schemas.microsoft.com/office/word/2012/wordml" xmlns:w16cex="http://schemas.microsoft.com/office/word/2018/wordml/cex" xmlns:w16cid="http://schemas.microsoft.com/office/word/2016/wordml/cid" xmlns:w16="http://schemas.microsoft.com/office/word/2018/wordml" xmlns:w16se="http://schemas.microsoft.com/office/word/2015/wordml/symex" mc:Ignorable="w14 w15 w16se w16cid w16 w16cex">
+<w:styles xmlns:mc="http://schemas.openxmlformats.org/markup-compatibility/2006" xmlns:r="http://schemas.openxmlformats.org/officeDocument/2006/relationships" xmlns:w="http://schemas.openxmlformats.org/wordprocessingml/2006/main" xmlns:w14="http://schemas.microsoft.com/office/word/2010/wordml" xmlns:w15="http://schemas.microsoft.com/office/word/2012/wordml" xmlns:w16cex="http://schemas.microsoft.com/office/word/2018/wordml/cex" xmlns:w16cid="http://schemas.microsoft.com/office/word/2016/wordml/cid" xmlns:w16="http://schemas.microsoft.com/office/word/2018/wordml" xmlns:w16sdtdh="http://schemas.microsoft.com/office/word/2020/wordml/sdtdatahash" xmlns:w16se="http://schemas.microsoft.com/office/word/2015/wordml/symex" mc:Ignorable="w14 w15 w16se w16cid w16 w16cex w16sdtdh">
   <w:docDefaults>
     <w:rPrDefault>
       <w:rPr>
@@ -530,6 +563,11 @@
     <w:semiHidden/>
     <w:unhideWhenUsed/>
   </w:style>
+  <w:style w:type="character" w:customStyle="1" w:styleId="c9dxtc">
+    <w:name w:val="c9dxtc"/>
+    <w:basedOn w:val="DefaultParagraphFont"/>
+    <w:rsid w:val="00720C0D"/>
+  </w:style>
 </w:styles>
 </file>
 

</xml_diff>